<commit_message>
cesty a nazvy suborov
</commit_message>
<xml_diff>
--- a/coshi2_syntax.docx
+++ b/coshi2_syntax.docx
@@ -84,6 +84,31 @@
           <w:b/>
           <w:bCs/>
         </w:rPr>
+        <w:t>CTRL + S</w:t>
+      </w:r>
+      <w:r>
+        <w:rPr>
+          <w:b/>
+          <w:bCs/>
+        </w:rPr>
+        <w:t>hift + S</w:t>
+      </w:r>
+      <w:r>
+        <w:t xml:space="preserve"> – Uložiť</w:t>
+      </w:r>
+      <w:r>
+        <w:t xml:space="preserve"> ako</w:t>
+      </w:r>
+    </w:p>
+    <w:p>
+      <w:pPr>
+        <w:spacing w:after="0" w:line="360" w:lineRule="auto"/>
+      </w:pPr>
+      <w:r>
+        <w:rPr>
+          <w:b/>
+          <w:bCs/>
+        </w:rPr>
         <w:t>CTRL + O</w:t>
       </w:r>
       <w:r>
@@ -94,6 +119,126 @@
       </w:r>
       <w:r>
         <w:t xml:space="preserve"> Otvoriť</w:t>
+      </w:r>
+    </w:p>
+    <w:p>
+      <w:pPr>
+        <w:spacing w:after="0" w:line="360" w:lineRule="auto"/>
+      </w:pPr>
+      <w:r>
+        <w:rPr>
+          <w:b/>
+          <w:bCs/>
+        </w:rPr>
+        <w:t xml:space="preserve">CTRL + </w:t>
+      </w:r>
+      <w:r>
+        <w:rPr>
+          <w:b/>
+          <w:bCs/>
+        </w:rPr>
+        <w:t>G</w:t>
+      </w:r>
+      <w:r>
+        <w:t xml:space="preserve"> – </w:t>
+      </w:r>
+      <w:r>
+        <w:t>Skok na riadok</w:t>
+      </w:r>
+    </w:p>
+    <w:p>
+      <w:pPr>
+        <w:spacing w:after="0" w:line="360" w:lineRule="auto"/>
+      </w:pPr>
+      <w:r>
+        <w:rPr>
+          <w:b/>
+          <w:bCs/>
+        </w:rPr>
+        <w:t xml:space="preserve">CTRL + </w:t>
+      </w:r>
+      <w:r>
+        <w:rPr>
+          <w:b/>
+          <w:bCs/>
+        </w:rPr>
+        <w:t>H</w:t>
+      </w:r>
+      <w:r>
+        <w:t xml:space="preserve"> – </w:t>
+      </w:r>
+      <w:r>
+        <w:t>Skok po blokoch kódu nadol</w:t>
+      </w:r>
+    </w:p>
+    <w:p>
+      <w:pPr>
+        <w:spacing w:after="0" w:line="360" w:lineRule="auto"/>
+      </w:pPr>
+      <w:r>
+        <w:rPr>
+          <w:b/>
+          <w:bCs/>
+        </w:rPr>
+        <w:t xml:space="preserve">CTRL </w:t>
+      </w:r>
+      <w:r>
+        <w:rPr>
+          <w:b/>
+          <w:bCs/>
+          <w:lang w:val="en-US"/>
+        </w:rPr>
+        <w:t xml:space="preserve">+ Shift </w:t>
+      </w:r>
+      <w:r>
+        <w:rPr>
+          <w:b/>
+          <w:bCs/>
+        </w:rPr>
+        <w:t xml:space="preserve">+ </w:t>
+      </w:r>
+      <w:r>
+        <w:rPr>
+          <w:b/>
+          <w:bCs/>
+        </w:rPr>
+        <w:t>H</w:t>
+      </w:r>
+      <w:r>
+        <w:t xml:space="preserve"> – </w:t>
+      </w:r>
+      <w:r>
+        <w:t>Skok po blokoch kódu nadol</w:t>
+      </w:r>
+    </w:p>
+    <w:p>
+      <w:pPr>
+        <w:spacing w:after="0" w:line="360" w:lineRule="auto"/>
+      </w:pPr>
+      <w:r>
+        <w:rPr>
+          <w:b/>
+          <w:bCs/>
+        </w:rPr>
+        <w:t>P</w:t>
+      </w:r>
+      <w:r>
+        <w:t xml:space="preserve"> </w:t>
+      </w:r>
+      <w:r>
+        <w:t>(ak je focus na graf</w:t>
+      </w:r>
+      <w:r>
+        <w:t>.</w:t>
+      </w:r>
+      <w:r>
+        <w:t xml:space="preserve"> plochu) </w:t>
+      </w:r>
+      <w:r>
+        <w:t xml:space="preserve">– </w:t>
+      </w:r>
+      <w:r>
+        <w:t xml:space="preserve">NVDA prečíta aktuálnu pozíciu robota na grafickej ploche </w:t>
       </w:r>
     </w:p>
     <w:p>
@@ -122,13 +267,8 @@
         <w:pStyle w:val="Nadpis3"/>
         <w:spacing w:line="360" w:lineRule="auto"/>
       </w:pPr>
-      <w:proofErr w:type="spellStart"/>
-      <w:r>
-        <w:t>Fn</w:t>
-      </w:r>
-      <w:proofErr w:type="spellEnd"/>
-      <w:r>
-        <w:t xml:space="preserve"> funkcie</w:t>
+      <w:r>
+        <w:t>Fn funkcie</w:t>
       </w:r>
     </w:p>
     <w:p>
@@ -189,7 +329,7 @@
           <w:b/>
           <w:bCs/>
         </w:rPr>
-        <w:t>F3</w:t>
+        <w:t>F5</w:t>
       </w:r>
       <w:r>
         <w:t xml:space="preserve"> </w:t>
@@ -198,19 +338,34 @@
         <w:t>–</w:t>
       </w:r>
       <w:r>
-        <w:t xml:space="preserve"> Skok po blokoch kódu</w:t>
-      </w:r>
-    </w:p>
-    <w:p>
-      <w:pPr>
-        <w:spacing w:after="0" w:line="360" w:lineRule="auto"/>
-      </w:pPr>
-      <w:r>
-        <w:rPr>
-          <w:b/>
-          <w:bCs/>
-        </w:rPr>
-        <w:t>F5</w:t>
+        <w:t xml:space="preserve"> Spusti program</w:t>
+      </w:r>
+    </w:p>
+    <w:p>
+      <w:pPr>
+        <w:spacing w:after="0" w:line="360" w:lineRule="auto"/>
+      </w:pPr>
+      <w:r>
+        <w:rPr>
+          <w:b/>
+          <w:bCs/>
+        </w:rPr>
+        <w:t xml:space="preserve">Shift+F5 </w:t>
+      </w:r>
+      <w:r>
+        <w:t>– Zastav program</w:t>
+      </w:r>
+    </w:p>
+    <w:p>
+      <w:pPr>
+        <w:spacing w:after="0" w:line="360" w:lineRule="auto"/>
+      </w:pPr>
+      <w:r>
+        <w:rPr>
+          <w:b/>
+          <w:bCs/>
+        </w:rPr>
+        <w:t>F6</w:t>
       </w:r>
       <w:r>
         <w:t xml:space="preserve"> </w:t>
@@ -219,46 +374,19 @@
         <w:t>–</w:t>
       </w:r>
       <w:r>
-        <w:t xml:space="preserve"> Spusti program</w:t>
-      </w:r>
-    </w:p>
-    <w:p>
-      <w:pPr>
-        <w:spacing w:after="0" w:line="360" w:lineRule="auto"/>
-      </w:pPr>
-      <w:r>
-        <w:rPr>
-          <w:b/>
-          <w:bCs/>
-        </w:rPr>
-        <w:t xml:space="preserve">Shift+F5 </w:t>
-      </w:r>
-      <w:r>
-        <w:t>– Zastav program</w:t>
-      </w:r>
-    </w:p>
-    <w:p>
-      <w:pPr>
-        <w:spacing w:after="0" w:line="360" w:lineRule="auto"/>
-      </w:pPr>
-      <w:r>
-        <w:rPr>
-          <w:b/>
-          <w:bCs/>
-        </w:rPr>
-        <w:t>F6</w:t>
-      </w:r>
-      <w:r>
-        <w:t xml:space="preserve"> </w:t>
-      </w:r>
-      <w:r>
-        <w:t>–</w:t>
-      </w:r>
-      <w:r>
-        <w:t xml:space="preserve"> </w:t>
-      </w:r>
-      <w:r>
-        <w:t>Prepínač medzi kontrolou robota a kódom</w:t>
+        <w:t xml:space="preserve"> </w:t>
+      </w:r>
+      <w:r>
+        <w:t>Prepínač medzi kódom</w:t>
+      </w:r>
+      <w:r>
+        <w:t>, grafickou plochou a</w:t>
+      </w:r>
+      <w:r>
+        <w:t> </w:t>
+      </w:r>
+      <w:r>
+        <w:t>terminálom</w:t>
       </w:r>
     </w:p>
     <w:p>
@@ -270,7 +398,67 @@
           <w:b/>
           <w:bCs/>
         </w:rPr>
-        <w:t>F7</w:t>
+        <w:t>F</w:t>
+      </w:r>
+      <w:r>
+        <w:rPr>
+          <w:b/>
+          <w:bCs/>
+        </w:rPr>
+        <w:t>7</w:t>
+      </w:r>
+      <w:r>
+        <w:t xml:space="preserve"> – </w:t>
+      </w:r>
+      <w:r>
+        <w:t>Rýchlejšie prehrávanie programu</w:t>
+      </w:r>
+    </w:p>
+    <w:p>
+      <w:pPr>
+        <w:spacing w:line="360" w:lineRule="auto"/>
+      </w:pPr>
+      <w:r>
+        <w:rPr>
+          <w:b/>
+          <w:bCs/>
+        </w:rPr>
+        <w:t>F</w:t>
+      </w:r>
+      <w:r>
+        <w:rPr>
+          <w:b/>
+          <w:bCs/>
+        </w:rPr>
+        <w:t>8</w:t>
+      </w:r>
+      <w:r>
+        <w:t xml:space="preserve"> – </w:t>
+      </w:r>
+      <w:r>
+        <w:t>Pomalšie prehrávanie programu</w:t>
+      </w:r>
+      <w:r>
+        <w:t xml:space="preserve"> </w:t>
+      </w:r>
+    </w:p>
+    <w:p>
+      <w:pPr>
+        <w:spacing w:line="360" w:lineRule="auto"/>
+      </w:pPr>
+      <w:r>
+        <w:rPr>
+          <w:b/>
+          <w:bCs/>
+        </w:rPr>
+        <w:t>F</w:t>
+      </w:r>
+      <w:r>
+        <w:rPr>
+          <w:b/>
+          <w:bCs/>
+        </w:rPr>
+        <w:t>9</w:t>
       </w:r>
       <w:r>
         <w:t xml:space="preserve"> </w:t>
@@ -329,17 +517,20 @@
           <w:b/>
           <w:bCs/>
         </w:rPr>
-        <w:t>Tab</w:t>
-      </w:r>
-      <w:r>
-        <w:rPr>
-          <w:b/>
-          <w:bCs/>
-        </w:rPr>
-        <w:t>ulátor</w:t>
-      </w:r>
-      <w:r>
-        <w:t xml:space="preserve"> – </w:t>
+        <w:t xml:space="preserve">CTRL + </w:t>
+      </w:r>
+      <w:r>
+        <w:rPr>
+          <w:b/>
+          <w:bCs/>
+        </w:rPr>
+        <w:t>Medzerník</w:t>
+      </w:r>
+      <w:r>
+        <w:t xml:space="preserve"> </w:t>
+      </w:r>
+      <w:r>
+        <w:t xml:space="preserve">– </w:t>
       </w:r>
       <w:r>
         <w:t>P</w:t>
@@ -398,7 +589,6 @@
       <w:r>
         <w:t xml:space="preserve"> môžeme medzerníkom vložiť dané slovo do kódu. Stlačením klávesy </w:t>
       </w:r>
-      <w:proofErr w:type="spellStart"/>
       <w:r>
         <w:rPr>
           <w:b/>
@@ -406,7 +596,6 @@
         </w:rPr>
         <w:t>Enter</w:t>
       </w:r>
-      <w:proofErr w:type="spellEnd"/>
       <w:r>
         <w:t xml:space="preserve"> by sme slovo vložili a posunuli sa na ďalší riadok.</w:t>
       </w:r>
@@ -415,21 +604,12 @@
       <w:pPr>
         <w:spacing w:after="0" w:line="360" w:lineRule="auto"/>
       </w:pPr>
-      <w:proofErr w:type="spellStart"/>
-      <w:r>
-        <w:rPr>
-          <w:b/>
-          <w:bCs/>
-        </w:rPr>
-        <w:t>Ctrl</w:t>
-      </w:r>
-      <w:proofErr w:type="spellEnd"/>
-      <w:r>
-        <w:rPr>
-          <w:b/>
-          <w:bCs/>
-        </w:rPr>
-        <w:t xml:space="preserve"> + </w:t>
+      <w:r>
+        <w:rPr>
+          <w:b/>
+          <w:bCs/>
+        </w:rPr>
+        <w:t xml:space="preserve">Ctrl + </w:t>
       </w:r>
       <w:r>
         <w:t>– Zväčšenie textu</w:t>
@@ -442,21 +622,12 @@
       <w:pPr>
         <w:spacing w:line="360" w:lineRule="auto"/>
       </w:pPr>
-      <w:proofErr w:type="spellStart"/>
-      <w:r>
-        <w:rPr>
-          <w:b/>
-          <w:bCs/>
-        </w:rPr>
-        <w:t>Ctrl</w:t>
-      </w:r>
-      <w:proofErr w:type="spellEnd"/>
-      <w:r>
-        <w:rPr>
-          <w:b/>
-          <w:bCs/>
-        </w:rPr>
-        <w:t xml:space="preserve"> -  </w:t>
+      <w:r>
+        <w:rPr>
+          <w:b/>
+          <w:bCs/>
+        </w:rPr>
+        <w:t xml:space="preserve">Ctrl -  </w:t>
       </w:r>
       <w:r>
         <w:t>– Zmenšenie textu.</w:t>
@@ -568,15 +739,7 @@
         <w:t>lus</w:t>
       </w:r>
       <w:r>
-        <w:t xml:space="preserve"> (</w:t>
-      </w:r>
-      <w:proofErr w:type="spellStart"/>
-      <w:r>
-        <w:t>for</w:t>
-      </w:r>
-      <w:proofErr w:type="spellEnd"/>
-      <w:r>
-        <w:t>)</w:t>
+        <w:t xml:space="preserve"> (for)</w:t>
       </w:r>
       <w:r>
         <w:t xml:space="preserve"> s počtom opakovaní </w:t>
@@ -671,15 +834,7 @@
         <w:t xml:space="preserve"> </w:t>
       </w:r>
       <w:r>
-        <w:t>(</w:t>
-      </w:r>
-      <w:proofErr w:type="spellStart"/>
-      <w:r>
-        <w:t>if</w:t>
-      </w:r>
-      <w:proofErr w:type="spellEnd"/>
-      <w:r>
-        <w:t>)</w:t>
+        <w:t>(if)</w:t>
       </w:r>
     </w:p>
     <w:p>
@@ -760,15 +915,7 @@
         <w:t xml:space="preserve">. Podmienku môžeme rozšíriť </w:t>
       </w:r>
       <w:r>
-        <w:t>o druhú (</w:t>
-      </w:r>
-      <w:proofErr w:type="spellStart"/>
-      <w:r>
-        <w:t>else</w:t>
-      </w:r>
-      <w:proofErr w:type="spellEnd"/>
-      <w:r>
-        <w:t>) vetvu, ktorá sa vykoná</w:t>
+        <w:t>o druhú (else) vetvu, ktorá sa vykoná</w:t>
       </w:r>
       <w:r>
         <w:t xml:space="preserve"> v</w:t>
@@ -1212,11 +1359,9 @@
         <w:lastRenderedPageBreak/>
         <w:t>Cyklus (</w:t>
       </w:r>
-      <w:proofErr w:type="spellStart"/>
       <w:r>
         <w:t>while</w:t>
       </w:r>
-      <w:proofErr w:type="spellEnd"/>
       <w:r>
         <w:t xml:space="preserve">) </w:t>
       </w:r>
@@ -1374,7 +1519,70 @@
         </w:rPr>
         <w:t xml:space="preserve">Do </w:t>
       </w:r>
-      <w:proofErr w:type="spellStart"/>
+      <w:r>
+        <w:rPr>
+          <w:i/>
+          <w:iCs/>
+        </w:rPr>
+        <w:t xml:space="preserve">meno_premennej </w:t>
+      </w:r>
+      <w:r>
+        <w:rPr>
+          <w:b/>
+          <w:bCs/>
+        </w:rPr>
+        <w:t xml:space="preserve">daj </w:t>
+      </w:r>
+      <w:r>
+        <w:rPr>
+          <w:i/>
+          <w:iCs/>
+        </w:rPr>
+        <w:t>hodnota</w:t>
+      </w:r>
+      <w:r>
+        <w:rPr>
+          <w:i/>
+          <w:iCs/>
+        </w:rPr>
+        <w:t xml:space="preserve"> </w:t>
+      </w:r>
+    </w:p>
+    <w:p>
+      <w:pPr>
+        <w:spacing w:after="0" w:line="360" w:lineRule="auto"/>
+      </w:pPr>
+      <w:r>
+        <w:t>Môžeme ku nim niečo pričítať (</w:t>
+      </w:r>
+      <w:r>
+        <w:rPr>
+          <w:lang w:val="en-US"/>
+        </w:rPr>
+        <w:t>+</w:t>
+      </w:r>
+      <w:r>
+        <w:t>)</w:t>
+      </w:r>
+      <w:r>
+        <w:t>:</w:t>
+      </w:r>
+    </w:p>
+    <w:p>
+      <w:pPr>
+        <w:spacing w:after="0" w:line="360" w:lineRule="auto"/>
+        <w:rPr>
+          <w:i/>
+          <w:iCs/>
+        </w:rPr>
+      </w:pPr>
+      <w:r>
+        <w:rPr>
+          <w:b/>
+          <w:bCs/>
+        </w:rPr>
+        <w:t xml:space="preserve">Ku </w:t>
+      </w:r>
       <w:r>
         <w:rPr>
           <w:i/>
@@ -1382,51 +1590,33 @@
         </w:rPr>
         <w:t>meno_premennej</w:t>
       </w:r>
-      <w:proofErr w:type="spellEnd"/>
-      <w:r>
-        <w:rPr>
-          <w:i/>
-          <w:iCs/>
-        </w:rPr>
-        <w:t xml:space="preserve"> </w:t>
-      </w:r>
-      <w:r>
-        <w:rPr>
-          <w:b/>
-          <w:bCs/>
-        </w:rPr>
-        <w:t xml:space="preserve">daj </w:t>
-      </w:r>
-      <w:r>
-        <w:rPr>
-          <w:i/>
-          <w:iCs/>
-        </w:rPr>
-        <w:t>hodnota</w:t>
-      </w:r>
-      <w:r>
-        <w:rPr>
-          <w:i/>
-          <w:iCs/>
-        </w:rPr>
-        <w:t xml:space="preserve"> </w:t>
-      </w:r>
-    </w:p>
-    <w:p>
-      <w:pPr>
-        <w:spacing w:after="0" w:line="360" w:lineRule="auto"/>
-      </w:pPr>
-      <w:r>
-        <w:t>Môžeme ku nim niečo pričítať (</w:t>
-      </w:r>
-      <w:r>
-        <w:rPr>
-          <w:lang w:val="en-US"/>
-        </w:rPr>
-        <w:t>+</w:t>
-      </w:r>
-      <w:r>
-        <w:t>)</w:t>
+      <w:r>
+        <w:t xml:space="preserve"> </w:t>
+      </w:r>
+      <w:r>
+        <w:rPr>
+          <w:b/>
+          <w:bCs/>
+        </w:rPr>
+        <w:t xml:space="preserve">pričítaj </w:t>
+      </w:r>
+      <w:r>
+        <w:rPr>
+          <w:i/>
+          <w:iCs/>
+        </w:rPr>
+        <w:t>hodnota/meno_premennej</w:t>
+      </w:r>
+    </w:p>
+    <w:p>
+      <w:pPr>
+        <w:spacing w:after="0" w:line="360" w:lineRule="auto"/>
+      </w:pPr>
+      <w:r>
+        <w:t>Môžeme od nich nečo odčítať</w:t>
+      </w:r>
+      <w:r>
+        <w:t xml:space="preserve"> (-)</w:t>
       </w:r>
       <w:r>
         <w:t>:</w:t>
@@ -1445,9 +1635,8 @@
           <w:b/>
           <w:bCs/>
         </w:rPr>
-        <w:t xml:space="preserve">Ku </w:t>
-      </w:r>
-      <w:proofErr w:type="spellStart"/>
+        <w:t xml:space="preserve">Od </w:t>
+      </w:r>
       <w:r>
         <w:rPr>
           <w:i/>
@@ -1455,25 +1644,50 @@
         </w:rPr>
         <w:t>meno_premennej</w:t>
       </w:r>
-      <w:proofErr w:type="spellEnd"/>
-      <w:r>
-        <w:t xml:space="preserve"> </w:t>
-      </w:r>
-      <w:r>
-        <w:rPr>
-          <w:b/>
-          <w:bCs/>
-        </w:rPr>
-        <w:t xml:space="preserve">pričítaj </w:t>
-      </w:r>
-      <w:r>
-        <w:rPr>
-          <w:i/>
-          <w:iCs/>
-        </w:rPr>
-        <w:t>hodnota/</w:t>
-      </w:r>
-      <w:proofErr w:type="spellStart"/>
+      <w:r>
+        <w:t xml:space="preserve"> </w:t>
+      </w:r>
+      <w:r>
+        <w:rPr>
+          <w:b/>
+          <w:bCs/>
+        </w:rPr>
+        <w:t xml:space="preserve">odčítaj </w:t>
+      </w:r>
+      <w:r>
+        <w:rPr>
+          <w:i/>
+          <w:iCs/>
+        </w:rPr>
+        <w:t>hodnota/meno_premennej</w:t>
+      </w:r>
+    </w:p>
+    <w:p>
+      <w:pPr>
+        <w:spacing w:after="0" w:line="360" w:lineRule="auto"/>
+      </w:pPr>
+      <w:r>
+        <w:t>Môžeme si jej hodnotu nechať vypísať do terminálu</w:t>
+      </w:r>
+      <w:r>
+        <w:t>:</w:t>
+      </w:r>
+    </w:p>
+    <w:p>
+      <w:pPr>
+        <w:spacing w:after="0" w:line="360" w:lineRule="auto"/>
+        <w:rPr>
+          <w:i/>
+          <w:iCs/>
+        </w:rPr>
+      </w:pPr>
+      <w:r>
+        <w:rPr>
+          <w:b/>
+          <w:bCs/>
+        </w:rPr>
+        <w:t xml:space="preserve">Zobraz </w:t>
+      </w:r>
       <w:r>
         <w:rPr>
           <w:i/>
@@ -1481,116 +1695,6 @@
         </w:rPr>
         <w:t>meno_premennej</w:t>
       </w:r>
-      <w:proofErr w:type="spellEnd"/>
-    </w:p>
-    <w:p>
-      <w:pPr>
-        <w:spacing w:after="0" w:line="360" w:lineRule="auto"/>
-      </w:pPr>
-      <w:r>
-        <w:t xml:space="preserve">Môžeme od nich </w:t>
-      </w:r>
-      <w:proofErr w:type="spellStart"/>
-      <w:r>
-        <w:t>nečo</w:t>
-      </w:r>
-      <w:proofErr w:type="spellEnd"/>
-      <w:r>
-        <w:t xml:space="preserve"> odčítať</w:t>
-      </w:r>
-      <w:r>
-        <w:t xml:space="preserve"> (-)</w:t>
-      </w:r>
-      <w:r>
-        <w:t>:</w:t>
-      </w:r>
-    </w:p>
-    <w:p>
-      <w:pPr>
-        <w:spacing w:after="0" w:line="360" w:lineRule="auto"/>
-        <w:rPr>
-          <w:i/>
-          <w:iCs/>
-        </w:rPr>
-      </w:pPr>
-      <w:r>
-        <w:rPr>
-          <w:b/>
-          <w:bCs/>
-        </w:rPr>
-        <w:t xml:space="preserve">Od </w:t>
-      </w:r>
-      <w:proofErr w:type="spellStart"/>
-      <w:r>
-        <w:rPr>
-          <w:i/>
-          <w:iCs/>
-        </w:rPr>
-        <w:t>meno_premennej</w:t>
-      </w:r>
-      <w:proofErr w:type="spellEnd"/>
-      <w:r>
-        <w:t xml:space="preserve"> </w:t>
-      </w:r>
-      <w:r>
-        <w:rPr>
-          <w:b/>
-          <w:bCs/>
-        </w:rPr>
-        <w:t xml:space="preserve">odčítaj </w:t>
-      </w:r>
-      <w:r>
-        <w:rPr>
-          <w:i/>
-          <w:iCs/>
-        </w:rPr>
-        <w:t>hodnota/</w:t>
-      </w:r>
-      <w:proofErr w:type="spellStart"/>
-      <w:r>
-        <w:rPr>
-          <w:i/>
-          <w:iCs/>
-        </w:rPr>
-        <w:t>meno_premennej</w:t>
-      </w:r>
-      <w:proofErr w:type="spellEnd"/>
-    </w:p>
-    <w:p>
-      <w:pPr>
-        <w:spacing w:after="0" w:line="360" w:lineRule="auto"/>
-      </w:pPr>
-      <w:r>
-        <w:t>Môžeme si jej hodnotu nechať vypísať do terminálu</w:t>
-      </w:r>
-      <w:r>
-        <w:t>:</w:t>
-      </w:r>
-    </w:p>
-    <w:p>
-      <w:pPr>
-        <w:spacing w:after="0" w:line="360" w:lineRule="auto"/>
-        <w:rPr>
-          <w:i/>
-          <w:iCs/>
-        </w:rPr>
-      </w:pPr>
-      <w:r>
-        <w:rPr>
-          <w:b/>
-          <w:bCs/>
-        </w:rPr>
-        <w:t xml:space="preserve">Zobraz </w:t>
-      </w:r>
-      <w:proofErr w:type="spellStart"/>
-      <w:r>
-        <w:rPr>
-          <w:i/>
-          <w:iCs/>
-        </w:rPr>
-        <w:t>meno_premennej</w:t>
-      </w:r>
-      <w:proofErr w:type="spellEnd"/>
     </w:p>
     <w:p>
       <w:pPr>
@@ -1748,7 +1852,6 @@
       <w:r>
         <w:t xml:space="preserve"> </w:t>
       </w:r>
-      <w:proofErr w:type="spellStart"/>
       <w:r>
         <w:rPr>
           <w:i/>
@@ -1756,7 +1859,6 @@
         </w:rPr>
         <w:t>meno_podprogramu</w:t>
       </w:r>
-      <w:proofErr w:type="spellEnd"/>
     </w:p>
     <w:p>
       <w:r>
@@ -2525,14 +2627,14 @@
     <w:lsdException w:name="Unresolved Mention" w:semiHidden="1" w:unhideWhenUsed="1"/>
     <w:lsdException w:name="Smart Link" w:semiHidden="1" w:unhideWhenUsed="1"/>
   </w:latentStyles>
-  <w:style w:type="paragraph" w:default="1" w:styleId="Normln">
+  <w:style w:type="paragraph" w:default="1" w:styleId="Normlny">
     <w:name w:val="Normal"/>
     <w:qFormat/>
   </w:style>
   <w:style w:type="paragraph" w:styleId="Nadpis1">
     <w:name w:val="heading 1"/>
-    <w:basedOn w:val="Normln"/>
-    <w:next w:val="Normln"/>
+    <w:basedOn w:val="Normlny"/>
+    <w:next w:val="Normlny"/>
     <w:link w:val="Nadpis1Char"/>
     <w:uiPriority w:val="9"/>
     <w:qFormat/>
@@ -2552,8 +2654,8 @@
   </w:style>
   <w:style w:type="paragraph" w:styleId="Nadpis2">
     <w:name w:val="heading 2"/>
-    <w:basedOn w:val="Normln"/>
-    <w:next w:val="Normln"/>
+    <w:basedOn w:val="Normlny"/>
+    <w:next w:val="Normlny"/>
     <w:link w:val="Nadpis2Char"/>
     <w:uiPriority w:val="9"/>
     <w:unhideWhenUsed/>
@@ -2574,8 +2676,8 @@
   </w:style>
   <w:style w:type="paragraph" w:styleId="Nadpis3">
     <w:name w:val="heading 3"/>
-    <w:basedOn w:val="Normln"/>
-    <w:next w:val="Normln"/>
+    <w:basedOn w:val="Normlny"/>
+    <w:next w:val="Normlny"/>
     <w:link w:val="Nadpis3Char"/>
     <w:uiPriority w:val="9"/>
     <w:unhideWhenUsed/>
@@ -2596,8 +2698,8 @@
   </w:style>
   <w:style w:type="paragraph" w:styleId="Nadpis4">
     <w:name w:val="heading 4"/>
-    <w:basedOn w:val="Normln"/>
-    <w:next w:val="Normln"/>
+    <w:basedOn w:val="Normlny"/>
+    <w:next w:val="Normlny"/>
     <w:link w:val="Nadpis4Char"/>
     <w:uiPriority w:val="9"/>
     <w:unhideWhenUsed/>
@@ -2616,13 +2718,13 @@
       <w:color w:val="2F5496" w:themeColor="accent1" w:themeShade="BF"/>
     </w:rPr>
   </w:style>
-  <w:style w:type="character" w:default="1" w:styleId="Standardnpsmoodstavce">
+  <w:style w:type="character" w:default="1" w:styleId="Predvolenpsmoodseku">
     <w:name w:val="Default Paragraph Font"/>
     <w:uiPriority w:val="1"/>
     <w:semiHidden/>
     <w:unhideWhenUsed/>
   </w:style>
-  <w:style w:type="table" w:default="1" w:styleId="Normlntabulka">
+  <w:style w:type="table" w:default="1" w:styleId="Normlnatabuka">
     <w:name w:val="Normal Table"/>
     <w:uiPriority w:val="99"/>
     <w:semiHidden/>
@@ -2637,7 +2739,7 @@
       </w:tblCellMar>
     </w:tblPr>
   </w:style>
-  <w:style w:type="numbering" w:default="1" w:styleId="Bezseznamu">
+  <w:style w:type="numbering" w:default="1" w:styleId="Bezzoznamu">
     <w:name w:val="No List"/>
     <w:uiPriority w:val="99"/>
     <w:semiHidden/>
@@ -2645,7 +2747,7 @@
   </w:style>
   <w:style w:type="character" w:customStyle="1" w:styleId="Nadpis1Char">
     <w:name w:val="Nadpis 1 Char"/>
-    <w:basedOn w:val="Standardnpsmoodstavce"/>
+    <w:basedOn w:val="Predvolenpsmoodseku"/>
     <w:link w:val="Nadpis1"/>
     <w:uiPriority w:val="9"/>
     <w:rsid w:val="00497595"/>
@@ -2658,7 +2760,7 @@
   </w:style>
   <w:style w:type="character" w:customStyle="1" w:styleId="Nadpis2Char">
     <w:name w:val="Nadpis 2 Char"/>
-    <w:basedOn w:val="Standardnpsmoodstavce"/>
+    <w:basedOn w:val="Predvolenpsmoodseku"/>
     <w:link w:val="Nadpis2"/>
     <w:uiPriority w:val="9"/>
     <w:rsid w:val="00A63C4D"/>
@@ -2671,7 +2773,7 @@
   </w:style>
   <w:style w:type="character" w:customStyle="1" w:styleId="Nadpis3Char">
     <w:name w:val="Nadpis 3 Char"/>
-    <w:basedOn w:val="Standardnpsmoodstavce"/>
+    <w:basedOn w:val="Predvolenpsmoodseku"/>
     <w:link w:val="Nadpis3"/>
     <w:uiPriority w:val="9"/>
     <w:rsid w:val="005D5C9E"/>
@@ -2682,9 +2784,9 @@
       <w:szCs w:val="24"/>
     </w:rPr>
   </w:style>
-  <w:style w:type="paragraph" w:styleId="Odstavecseseznamem">
+  <w:style w:type="paragraph" w:styleId="Odsekzoznamu">
     <w:name w:val="List Paragraph"/>
-    <w:basedOn w:val="Normln"/>
+    <w:basedOn w:val="Normlny"/>
     <w:uiPriority w:val="34"/>
     <w:qFormat/>
     <w:rsid w:val="00AD1E06"/>
@@ -2695,7 +2797,7 @@
   </w:style>
   <w:style w:type="character" w:customStyle="1" w:styleId="Nadpis4Char">
     <w:name w:val="Nadpis 4 Char"/>
-    <w:basedOn w:val="Standardnpsmoodstavce"/>
+    <w:basedOn w:val="Predvolenpsmoodseku"/>
     <w:link w:val="Nadpis4"/>
     <w:uiPriority w:val="9"/>
     <w:rsid w:val="00F50F61"/>

</xml_diff>